<commit_message>
Detecting Phishing Emails update
</commit_message>
<xml_diff>
--- a/Project3/DSC680T301_DetectingPhishingEmailsWhitePaper_LincolnBrown.docx
+++ b/Project3/DSC680T301_DetectingPhishingEmailsWhitePaper_LincolnBrown.docx
@@ -690,7 +690,7 @@
           <w:bCs/>
         </w:rPr>
         <w:lastRenderedPageBreak/>
-        <w:t xml:space="preserve">Both models are trained and tested using the dataset containing legitimate and phishing emails. The models’ performance is evaluated using the performance metrics accuracy, precision, rec all, F1-score, and ROC-AUC score. A confusion matrix is used to compare the number of false positives and false negatives to determine the model’s effectiveness at classification. </w:t>
+        <w:t xml:space="preserve">Both models are trained and tested using the dataset containing legitimate and phishing emails. The models’ performance is evaluated using the performance metrics accuracy, precision, recall, F1-score, and ROC-AUC score. A confusion matrix is used to compare the number of false positives and false negatives to determine the model’s effectiveness at classification. </w:t>
       </w:r>
     </w:p>
     <w:p>
@@ -3046,7 +3046,21 @@
           <w:rFonts w:ascii="Times New Roman" w:hAnsi="Times New Roman" w:cs="Times New Roman"/>
           <w:bCs/>
         </w:rPr>
-        <w:t xml:space="preserve">The models both performed very well, with the BERT model performing slightly better. However, this slight increase in performance comes at a high computational cost. The Logistic Regression model was able to compute much quicker. </w:t>
+        <w:t xml:space="preserve">The models both </w:t>
+      </w:r>
+      <w:r>
+        <w:rPr>
+          <w:rFonts w:ascii="Times New Roman" w:hAnsi="Times New Roman" w:cs="Times New Roman"/>
+          <w:bCs/>
+        </w:rPr>
+        <w:t>performed</w:t>
+      </w:r>
+      <w:r>
+        <w:rPr>
+          <w:rFonts w:ascii="Times New Roman" w:hAnsi="Times New Roman" w:cs="Times New Roman"/>
+          <w:bCs/>
+        </w:rPr>
+        <w:t xml:space="preserve"> very well, with the BERT model performing slightly better. However, this slight increase in performance comes at a high computational cost. The Logistic Regression model was able to compute much quicker. </w:t>
       </w:r>
       <w:r>
         <w:rPr>
@@ -3941,7 +3955,7 @@
           <w:noProof/>
         </w:rPr>
         <w:drawing>
-          <wp:inline distT="0" distB="0" distL="0" distR="0" wp14:anchorId="191A4AED" wp14:editId="644756E6">
+          <wp:inline distT="0" distB="0" distL="0" distR="0" wp14:anchorId="191A4AED" wp14:editId="0761550B">
             <wp:extent cx="5943600" cy="3614420"/>
             <wp:effectExtent l="0" t="0" r="0" b="5080"/>
             <wp:docPr id="369744289" name="Picture 9" descr="A screenshot of a computer program&#10;&#10;AI-generated content may be incorrect."/>
@@ -4011,6 +4025,7 @@
         <w:rPr>
           <w:rFonts w:ascii="Times New Roman" w:hAnsi="Times New Roman" w:cs="Times New Roman"/>
           <w:bCs/>
+          <w:noProof/>
         </w:rPr>
         <w:drawing>
           <wp:inline distT="0" distB="0" distL="0" distR="0" wp14:anchorId="7894BA90" wp14:editId="142ACF2C">
@@ -4078,6 +4093,7 @@
         <w:rPr>
           <w:rFonts w:ascii="Times New Roman" w:hAnsi="Times New Roman" w:cs="Times New Roman"/>
           <w:bCs/>
+          <w:noProof/>
         </w:rPr>
         <w:drawing>
           <wp:inline distT="0" distB="0" distL="0" distR="0" wp14:anchorId="6B2C77CA" wp14:editId="0CBD5A7B">
@@ -4144,6 +4160,7 @@
         <w:rPr>
           <w:rFonts w:ascii="Times New Roman" w:hAnsi="Times New Roman" w:cs="Times New Roman"/>
           <w:bCs/>
+          <w:noProof/>
         </w:rPr>
         <w:drawing>
           <wp:inline distT="0" distB="0" distL="0" distR="0" wp14:anchorId="061AD7AD" wp14:editId="219D57EE">
@@ -4210,6 +4227,7 @@
         <w:rPr>
           <w:rFonts w:ascii="Times New Roman" w:hAnsi="Times New Roman" w:cs="Times New Roman"/>
           <w:bCs/>
+          <w:noProof/>
         </w:rPr>
         <w:lastRenderedPageBreak/>
         <w:drawing>
@@ -4277,6 +4295,7 @@
         <w:rPr>
           <w:rFonts w:ascii="Times New Roman" w:hAnsi="Times New Roman" w:cs="Times New Roman"/>
           <w:bCs/>
+          <w:noProof/>
         </w:rPr>
         <w:drawing>
           <wp:inline distT="0" distB="0" distL="0" distR="0" wp14:anchorId="55F42D3A" wp14:editId="526CB9E5">
@@ -4327,6 +4346,7 @@
         <w:rPr>
           <w:rFonts w:ascii="Times New Roman" w:hAnsi="Times New Roman" w:cs="Times New Roman"/>
           <w:bCs/>
+          <w:noProof/>
         </w:rPr>
         <w:lastRenderedPageBreak/>
         <w:drawing>
@@ -4418,6 +4438,14 @@
         </w:rPr>
         <w:t>How does the BERT model compare to Logistic Regression in terms of accuracy and performance?</w:t>
       </w:r>
+      <w:r>
+        <w:rPr>
+          <w:rFonts w:ascii="Times New Roman" w:hAnsi="Times New Roman" w:cs="Times New Roman"/>
+          <w:bCs/>
+        </w:rPr>
+        <w:br/>
+        <w:t xml:space="preserve">BERT model performs better than Logistic Regression in terms of accuracy, achieving a score of 98.57% vs Logistic Regression’s score of 97.75%. However, BERT comes at a higher computational cost. </w:t>
+      </w:r>
     </w:p>
     <w:p>
       <w:pPr>
@@ -4437,7 +4465,15 @@
           <w:rFonts w:ascii="Times New Roman" w:hAnsi="Times New Roman" w:cs="Times New Roman"/>
           <w:bCs/>
         </w:rPr>
-        <w:t>What is the primary difference between the Logistic Regression and the BERT models, why did you use both?</w:t>
+        <w:t xml:space="preserve">What is the primary difference between the Logistic Regression and the BERT models, why did you use both? </w:t>
+      </w:r>
+      <w:r>
+        <w:rPr>
+          <w:rFonts w:ascii="Times New Roman" w:hAnsi="Times New Roman" w:cs="Times New Roman"/>
+          <w:bCs/>
+        </w:rPr>
+        <w:br/>
+        <w:t xml:space="preserve">Logistic Regression is a simpler, linear model that uses word-frequencies, while BERT is a transformer-based model that understands contextual word meanings. Both models were used to evaluate the trade-off between simplicity and accuracy. </w:t>
       </w:r>
     </w:p>
     <w:p>
@@ -4460,6 +4496,14 @@
         </w:rPr>
         <w:t>What specific features from the email data did you use to train the model?</w:t>
       </w:r>
+      <w:r>
+        <w:rPr>
+          <w:rFonts w:ascii="Times New Roman" w:hAnsi="Times New Roman" w:cs="Times New Roman"/>
+          <w:bCs/>
+        </w:rPr>
+        <w:br/>
+        <w:t xml:space="preserve">The models used tokenized words from the email message body as the train feature. </w:t>
+      </w:r>
     </w:p>
     <w:p>
       <w:pPr>
@@ -4481,6 +4525,14 @@
         </w:rPr>
         <w:t>How does the model handle new phishing techniques that it has never seen before?</w:t>
       </w:r>
+      <w:r>
+        <w:rPr>
+          <w:rFonts w:ascii="Times New Roman" w:hAnsi="Times New Roman" w:cs="Times New Roman"/>
+          <w:bCs/>
+        </w:rPr>
+        <w:br/>
+        <w:t xml:space="preserve">Both models may struggle to perform on new, unseen phishing messages. However, retraining the models may provide improved performance on new techniques. </w:t>
+      </w:r>
     </w:p>
     <w:p>
       <w:pPr>
@@ -4502,6 +4554,14 @@
         </w:rPr>
         <w:t>Can the model be integrated into existing email systems? If so, how?</w:t>
       </w:r>
+      <w:r>
+        <w:rPr>
+          <w:rFonts w:ascii="Times New Roman" w:hAnsi="Times New Roman" w:cs="Times New Roman"/>
+          <w:bCs/>
+        </w:rPr>
+        <w:br/>
+        <w:t xml:space="preserve">Integration would be possible by adding either model to the email filtering pipeline, where it can scan the emails and predict the email is phishing or legitimate. </w:t>
+      </w:r>
     </w:p>
     <w:p>
       <w:pPr>
@@ -4523,6 +4583,14 @@
         </w:rPr>
         <w:t>How does the model balance false positives and false negatives? Are there trade-offs in these rates?</w:t>
       </w:r>
+      <w:r>
+        <w:rPr>
+          <w:rFonts w:ascii="Times New Roman" w:hAnsi="Times New Roman" w:cs="Times New Roman"/>
+          <w:bCs/>
+        </w:rPr>
+        <w:br/>
+        <w:t>The model aims to reduce both false positives and negatives, but there is an inherent trade off in reducing one rate over the other. Prioritizing false negatives means that more legitimate emails could be classified as phishing, and prioritizing false positives means that more phishing emails could be classified as legitimate.</w:t>
+      </w:r>
     </w:p>
     <w:p>
       <w:pPr>
@@ -4544,6 +4612,14 @@
         </w:rPr>
         <w:t>What challenges did you encounter while working with this dataset?</w:t>
       </w:r>
+      <w:r>
+        <w:rPr>
+          <w:rFonts w:ascii="Times New Roman" w:hAnsi="Times New Roman" w:cs="Times New Roman"/>
+          <w:bCs/>
+        </w:rPr>
+        <w:br/>
+        <w:t>The biggest challenge encountered with working with this dataset was the amount of time it took to train the BERT model.</w:t>
+      </w:r>
     </w:p>
     <w:p>
       <w:pPr>
@@ -4565,6 +4641,21 @@
         </w:rPr>
         <w:t>How do the models handle variations in the language used in phishing emails, such as slang or different writing styles?</w:t>
       </w:r>
+      <w:r>
+        <w:rPr>
+          <w:rFonts w:ascii="Times New Roman" w:hAnsi="Times New Roman" w:cs="Times New Roman"/>
+          <w:bCs/>
+        </w:rPr>
+        <w:br/>
+      </w:r>
+      <w:r>
+        <w:rPr>
+          <w:rFonts w:ascii="Times New Roman" w:hAnsi="Times New Roman" w:cs="Times New Roman"/>
+          <w:bCs/>
+        </w:rPr>
+        <w:lastRenderedPageBreak/>
+        <w:t>BERT is better at handling variations in the language used, whereas Logistic Regression may struggle unless the dataset contains diverse examples of the patterns used.</w:t>
+      </w:r>
     </w:p>
     <w:p>
       <w:pPr>
@@ -4586,6 +4677,14 @@
         </w:rPr>
         <w:t>Can this model be deployed for real-time phishing detection?</w:t>
       </w:r>
+      <w:r>
+        <w:rPr>
+          <w:rFonts w:ascii="Times New Roman" w:hAnsi="Times New Roman" w:cs="Times New Roman"/>
+          <w:bCs/>
+        </w:rPr>
+        <w:br/>
+        <w:t>Due to the changing nature of phishing emails, I would not recommend deploying either model into a production system without retraining the models on a current dataset.</w:t>
+      </w:r>
     </w:p>
     <w:p>
       <w:pPr>
@@ -4607,6 +4706,24 @@
         </w:rPr>
         <w:t>How could the performance of these models be improved?</w:t>
       </w:r>
+      <w:r>
+        <w:rPr>
+          <w:rFonts w:ascii="Times New Roman" w:hAnsi="Times New Roman" w:cs="Times New Roman"/>
+          <w:bCs/>
+        </w:rPr>
+        <w:br/>
+        <w:t xml:space="preserve">Incorporating more features from an email, such as the presence of external URLs, sender email information, header information, etc. would give the model more features to train on and would likely improve performance. </w:t>
+      </w:r>
+    </w:p>
+    <w:p>
+      <w:pPr>
+        <w:pStyle w:val="ListParagraph"/>
+        <w:spacing w:line="360" w:lineRule="auto"/>
+        <w:rPr>
+          <w:rFonts w:ascii="Times New Roman" w:hAnsi="Times New Roman" w:cs="Times New Roman"/>
+          <w:bCs/>
+        </w:rPr>
+      </w:pPr>
     </w:p>
     <w:sectPr>
       <w:pgSz w:w="12240" w:h="15840"/>
@@ -4709,8 +4826,124 @@
       </w:pPr>
     </w:lvl>
   </w:abstractNum>
+  <w:abstractNum w:abstractNumId="1" w15:restartNumberingAfterBreak="0">
+    <w:nsid w:val="780D5A25"/>
+    <w:multiLevelType w:val="hybridMultilevel"/>
+    <w:tmpl w:val="8322337A"/>
+    <w:lvl w:ilvl="0" w:tplc="F598901C">
+      <w:start w:val="1"/>
+      <w:numFmt w:val="decimal"/>
+      <w:lvlText w:val="%1."/>
+      <w:lvlJc w:val="left"/>
+      <w:pPr>
+        <w:tabs>
+          <w:tab w:val="num" w:pos="720"/>
+        </w:tabs>
+        <w:ind w:left="720" w:hanging="360"/>
+      </w:pPr>
+    </w:lvl>
+    <w:lvl w:ilvl="1" w:tplc="2316756C" w:tentative="1">
+      <w:start w:val="1"/>
+      <w:numFmt w:val="decimal"/>
+      <w:lvlText w:val="%2."/>
+      <w:lvlJc w:val="left"/>
+      <w:pPr>
+        <w:tabs>
+          <w:tab w:val="num" w:pos="1440"/>
+        </w:tabs>
+        <w:ind w:left="1440" w:hanging="360"/>
+      </w:pPr>
+    </w:lvl>
+    <w:lvl w:ilvl="2" w:tplc="2F0A12E2" w:tentative="1">
+      <w:start w:val="1"/>
+      <w:numFmt w:val="decimal"/>
+      <w:lvlText w:val="%3."/>
+      <w:lvlJc w:val="left"/>
+      <w:pPr>
+        <w:tabs>
+          <w:tab w:val="num" w:pos="2160"/>
+        </w:tabs>
+        <w:ind w:left="2160" w:hanging="360"/>
+      </w:pPr>
+    </w:lvl>
+    <w:lvl w:ilvl="3" w:tplc="A48625AC" w:tentative="1">
+      <w:start w:val="1"/>
+      <w:numFmt w:val="decimal"/>
+      <w:lvlText w:val="%4."/>
+      <w:lvlJc w:val="left"/>
+      <w:pPr>
+        <w:tabs>
+          <w:tab w:val="num" w:pos="2880"/>
+        </w:tabs>
+        <w:ind w:left="2880" w:hanging="360"/>
+      </w:pPr>
+    </w:lvl>
+    <w:lvl w:ilvl="4" w:tplc="A25AF5D6" w:tentative="1">
+      <w:start w:val="1"/>
+      <w:numFmt w:val="decimal"/>
+      <w:lvlText w:val="%5."/>
+      <w:lvlJc w:val="left"/>
+      <w:pPr>
+        <w:tabs>
+          <w:tab w:val="num" w:pos="3600"/>
+        </w:tabs>
+        <w:ind w:left="3600" w:hanging="360"/>
+      </w:pPr>
+    </w:lvl>
+    <w:lvl w:ilvl="5" w:tplc="C5B2CDB0" w:tentative="1">
+      <w:start w:val="1"/>
+      <w:numFmt w:val="decimal"/>
+      <w:lvlText w:val="%6."/>
+      <w:lvlJc w:val="left"/>
+      <w:pPr>
+        <w:tabs>
+          <w:tab w:val="num" w:pos="4320"/>
+        </w:tabs>
+        <w:ind w:left="4320" w:hanging="360"/>
+      </w:pPr>
+    </w:lvl>
+    <w:lvl w:ilvl="6" w:tplc="589E1528" w:tentative="1">
+      <w:start w:val="1"/>
+      <w:numFmt w:val="decimal"/>
+      <w:lvlText w:val="%7."/>
+      <w:lvlJc w:val="left"/>
+      <w:pPr>
+        <w:tabs>
+          <w:tab w:val="num" w:pos="5040"/>
+        </w:tabs>
+        <w:ind w:left="5040" w:hanging="360"/>
+      </w:pPr>
+    </w:lvl>
+    <w:lvl w:ilvl="7" w:tplc="FD4865F4" w:tentative="1">
+      <w:start w:val="1"/>
+      <w:numFmt w:val="decimal"/>
+      <w:lvlText w:val="%8."/>
+      <w:lvlJc w:val="left"/>
+      <w:pPr>
+        <w:tabs>
+          <w:tab w:val="num" w:pos="5760"/>
+        </w:tabs>
+        <w:ind w:left="5760" w:hanging="360"/>
+      </w:pPr>
+    </w:lvl>
+    <w:lvl w:ilvl="8" w:tplc="B1C68AD0" w:tentative="1">
+      <w:start w:val="1"/>
+      <w:numFmt w:val="decimal"/>
+      <w:lvlText w:val="%9."/>
+      <w:lvlJc w:val="left"/>
+      <w:pPr>
+        <w:tabs>
+          <w:tab w:val="num" w:pos="6480"/>
+        </w:tabs>
+        <w:ind w:left="6480" w:hanging="360"/>
+      </w:pPr>
+    </w:lvl>
+  </w:abstractNum>
   <w:num w:numId="1" w16cid:durableId="1847091401">
     <w:abstractNumId w:val="0"/>
+  </w:num>
+  <w:num w:numId="2" w16cid:durableId="1654607024">
+    <w:abstractNumId w:val="1"/>
   </w:num>
 </w:numbering>
 </file>
@@ -5109,6 +5342,7 @@
   <w:style w:type="paragraph" w:default="1" w:styleId="Normal">
     <w:name w:val="Normal"/>
     <w:qFormat/>
+    <w:rsid w:val="00B07C0D"/>
   </w:style>
   <w:style w:type="paragraph" w:styleId="Heading1">
     <w:name w:val="heading 1"/>
@@ -5310,7 +5544,6 @@
   <w:style w:type="character" w:default="1" w:styleId="DefaultParagraphFont">
     <w:name w:val="Default Paragraph Font"/>
     <w:uiPriority w:val="1"/>
-    <w:semiHidden/>
     <w:unhideWhenUsed/>
   </w:style>
   <w:style w:type="table" w:default="1" w:styleId="TableNormal">

</xml_diff>